<commit_message>
added section on variance estimation
</commit_message>
<xml_diff>
--- a/Response.docx
+++ b/Response.docx
@@ -65,13 +65,16 @@
     </w:p>
     <w:p>
       <w:r>
-        <w:t>In the revised manuscript, we removed the equations defining the cross-validation loss and the relative cross-validation loss.  We also made other explanations</w:t>
-      </w:r>
-      <w:r>
-        <w:t xml:space="preserve"> and descriptions</w:t>
-      </w:r>
-      <w:r>
-        <w:t xml:space="preserve"> more succinct.</w:t>
+        <w:t xml:space="preserve">In the revised manuscript, we removed the equations defining the cross-validation loss and the relative cross-validation loss.  </w:t>
+      </w:r>
+      <w:r>
+        <w:t xml:space="preserve">Other changes, too numerous to </w:t>
+      </w:r>
+      <w:r>
+        <w:t>list here,</w:t>
+      </w:r>
+      <w:r>
+        <w:t xml:space="preserve"> were also made to shorten the paper by 3 pages.</w:t>
       </w:r>
     </w:p>
     <w:p>
@@ -139,16 +142,24 @@
         <w:autoSpaceDE w:val="0"/>
         <w:autoSpaceDN w:val="0"/>
         <w:adjustRightInd w:val="0"/>
-        <w:rPr>
-          <w:rFonts w:ascii="Verdana" w:hAnsi="Verdana" w:cs="Verdana"/>
-          <w:color w:val="1049BC"/>
-        </w:rPr>
-      </w:pPr>
-      <w:r>
-        <w:t>In the revised manuscript, w</w:t>
-      </w:r>
-      <w:r>
-        <w:t>e added an additional sentence and a reference to explain the relationship between the covariance matrix and the matrix of pairwise partial correlations.</w:t>
+      </w:pPr>
+      <w:r>
+        <w:t xml:space="preserve">In the revised manuscript, </w:t>
+      </w:r>
+      <w:r>
+        <w:t>we referenced a textbook and an additional</w:t>
+      </w:r>
+      <w:r>
+        <w:t xml:space="preserve"> reference</w:t>
+      </w:r>
+      <w:r>
+        <w:t xml:space="preserve"> (ref1, ref2) that provide detailed explanation</w:t>
+      </w:r>
+      <w:r>
+        <w:t>s</w:t>
+      </w:r>
+      <w:r>
+        <w:t xml:space="preserve"> of pairwise partial correlations. Since these are commonly used concepts, we believe it is sufficient to provide these pointers.</w:t>
       </w:r>
     </w:p>
     <w:p>
@@ -206,7 +217,18 @@
         </w:rPr>
       </w:pPr>
       <w:r>
-        <w:t>We agree that it is difficult to draw quantitative conclusions from the 3D connectivity plots depicted in Fig. 4G-I.   The plot</w:t>
+        <w:t>We agree that</w:t>
+      </w:r>
+      <w:bookmarkStart w:id="0" w:name="_GoBack"/>
+      <w:bookmarkEnd w:id="0"/>
+      <w:r>
+        <w:t xml:space="preserve"> draw</w:t>
+      </w:r>
+      <w:r>
+        <w:t>ing</w:t>
+      </w:r>
+      <w:r>
+        <w:t xml:space="preserve"> quantitative conclusions from the 3D connectivity plots depicted in Fig. 4G-I.   The plot</w:t>
       </w:r>
       <w:r>
         <w:t>s</w:t>
@@ -230,7 +252,25 @@
         <w:t>between cells inferred by our method</w:t>
       </w:r>
       <w:r>
-        <w:t>.   Even with ~10% connectivity of 300 cells, the connectivi</w:t>
+        <w:t xml:space="preserve">.  </w:t>
+      </w:r>
+      <w:r>
+        <w:t xml:space="preserve"> Plot 4G is meant to convey that,</w:t>
+      </w:r>
+      <w:r>
+        <w:t xml:space="preserve"> </w:t>
+      </w:r>
+      <w:r>
+        <w:t>e</w:t>
+      </w:r>
+      <w:r>
+        <w:t>ven with</w:t>
+      </w:r>
+      <w:r>
+        <w:t xml:space="preserve"> only</w:t>
+      </w:r>
+      <w:r>
+        <w:t xml:space="preserve"> ~10% connectivity of 300 cells, the connectivi</w:t>
       </w:r>
       <w:r>
         <w:t>ty appears dense.  These panels</w:t>
@@ -239,13 +279,13 @@
         <w:t xml:space="preserve"> </w:t>
       </w:r>
       <w:r>
-        <w:t xml:space="preserve">visually </w:t>
-      </w:r>
-      <w:r>
-        <w:t xml:space="preserve">communicate </w:t>
-      </w:r>
-      <w:r>
-        <w:t xml:space="preserve">one of the main goals of our study: to infer the functional connectivity between pairs of cells with known positions and tuning properties.  </w:t>
+        <w:t xml:space="preserve">convey </w:t>
+      </w:r>
+      <w:r>
+        <w:t xml:space="preserve">the </w:t>
+      </w:r>
+      <w:r>
+        <w:t xml:space="preserve">main goals of our study: to infer the functional connectivity between pairs of cells with known positions and tuning properties.  </w:t>
       </w:r>
       <w:r>
         <w:t xml:space="preserve">Based on these considerations, we decided to keep </w:t>
@@ -335,11 +375,11 @@
         <w:t>hese plots are helpful</w:t>
       </w:r>
       <w:r>
-        <w:t xml:space="preserve"> in understanding the performance of the algorithm. However, they do not provide a clear representation of how well the </w:t>
+        <w:t xml:space="preserve"> in understanding the performance of the </w:t>
       </w:r>
       <w:r>
         <w:lastRenderedPageBreak/>
-        <w:t xml:space="preserve">choice of the hyperparameter values is constrained by the data.  No sharp peaks appear in these plots. This does not mean, however, that the data does not constrain the choice of the hyperparameters.  We did not deem these plots worthy of inclusion in the paper. </w:t>
+        <w:t xml:space="preserve">algorithm. However, they do not provide a clear representation of how well the choice of the hyperparameter values is constrained by the data.  No sharp peaks appear in these plots. This does not mean, however, that the data does not constrain the choice of the hyperparameters.  We did not deem these plots worthy of inclusion in the paper. </w:t>
       </w:r>
     </w:p>
     <w:p>
@@ -778,7 +818,18 @@
     <w:p/>
     <w:p>
       <w:r>
-        <w:t xml:space="preserve">This critique is incorrect.  In this paper, we employed cross-validation for model selection.  Cross-validation </w:t>
+        <w:t xml:space="preserve">Model selection is an essential problem and many approaches have been devised.  In this paper, we used cross-validation.  We agree that the </w:t>
+      </w:r>
+      <w:proofErr w:type="spellStart"/>
+      <w:r>
+        <w:t>Akaike</w:t>
+      </w:r>
+      <w:proofErr w:type="spellEnd"/>
+      <w:r>
+        <w:t xml:space="preserve"> information criterion or </w:t>
+      </w:r>
+      <w:r>
+        <w:t xml:space="preserve">other selection criteria could be used as well.  We note, however, that cross-validation is more general and makes fewer assumptions about the data generating process.  Indeed in the limit of large sample sizes, the two approaches have been proven to be equivalent (cite).  With small sample size, cross-validation is the preferred method whenever computationally feasible.   We now make this point explicitly in the discussion. </w:t>
       </w:r>
     </w:p>
     <w:p>
@@ -817,16 +868,7 @@
           <w:color w:val="1049BC"/>
         </w:rPr>
         <w:tab/>
-        <w:t xml:space="preserve">In the first part of the paper, data are generated through simulations using a multivariate Gaussian model. However, this model cannot fully represent the structure of the mouse visual cortex data that is modeled later. I think it would be interesting to reproduce Fig. 1 (rows 5 and 6) with a spiking generative model, such a correlated Poisson population, with different correlation structures. For instance, as a factor model, one could consider a Poisson model of independent neurons plus one or more mother spike trains that are summed up to the uncorrelated Poisson spike trains. This kind of analysis would be interesting to understand whether the reported results are robust against non-negativity of the firing rates and against large departures </w:t>
-      </w:r>
-      <w:bookmarkStart w:id="0" w:name="_GoBack"/>
-      <w:bookmarkEnd w:id="0"/>
-      <w:r>
-        <w:rPr>
-          <w:rFonts w:ascii="Verdana" w:hAnsi="Verdana" w:cs="Verdana"/>
-          <w:color w:val="1049BC"/>
-        </w:rPr>
-        <w:t xml:space="preserve">from </w:t>
+        <w:t xml:space="preserve">In the first part of the paper, data are generated through simulations using a multivariate Gaussian model. However, this model cannot fully represent the structure of the mouse visual cortex data that is modeled later. I think it would be interesting to reproduce Fig. 1 (rows 5 and 6) with a spiking generative model, such a correlated Poisson population, with different correlation structures. For instance, as a factor model, one could consider a Poisson model of independent neurons plus one or more mother spike trains that are summed up to the uncorrelated Poisson spike trains. This kind of analysis would be interesting to understand whether the reported results are robust against non-negativity of the firing rates and against large departures from </w:t>
       </w:r>
       <w:proofErr w:type="spellStart"/>
       <w:r>
@@ -895,6 +937,26 @@
           <w:color w:val="1049BC"/>
         </w:rPr>
       </w:pPr>
+    </w:p>
+    <w:p>
+      <w:pPr>
+        <w:widowControl w:val="0"/>
+        <w:autoSpaceDE w:val="0"/>
+        <w:autoSpaceDN w:val="0"/>
+        <w:adjustRightInd w:val="0"/>
+        <w:rPr>
+          <w:rFonts w:ascii="Verdana" w:hAnsi="Verdana" w:cs="Verdana"/>
+          <w:color w:val="1049BC"/>
+        </w:rPr>
+      </w:pPr>
+      <w:proofErr w:type="gramStart"/>
+      <w:r>
+        <w:t>The distance dependence of synaptic connectivity has been studied by several investigators</w:t>
+      </w:r>
+      <w:proofErr w:type="gramEnd"/>
+      <w:r>
+        <w:t xml:space="preserve">. </w:t>
+      </w:r>
     </w:p>
     <w:sectPr>
       <w:pgSz w:w="12240" w:h="15840"/>
@@ -1111,7 +1173,6 @@
   <w:style w:type="character" w:default="1" w:styleId="DefaultParagraphFont">
     <w:name w:val="Default Paragraph Font"/>
     <w:uiPriority w:val="1"/>
-    <w:semiHidden/>
     <w:unhideWhenUsed/>
   </w:style>
   <w:style w:type="table" w:default="1" w:styleId="TableNormal">
@@ -1385,7 +1446,6 @@
   <w:style w:type="character" w:default="1" w:styleId="DefaultParagraphFont">
     <w:name w:val="Default Paragraph Font"/>
     <w:uiPriority w:val="1"/>
-    <w:semiHidden/>
     <w:unhideWhenUsed/>
   </w:style>
   <w:style w:type="table" w:default="1" w:styleId="TableNormal">

</xml_diff>